<commit_message>
add feature upload absen
</commit_message>
<xml_diff>
--- a/controllers/templateRekapitulasi.docx
+++ b/controllers/templateRekapitulasi.docx
@@ -1,6 +1,6 @@
 
 <file path=word/document.xml><?xml version="1.0" encoding="utf-8"?>
-<w:document xmlns:wpc="http://schemas.microsoft.com/office/word/2010/wordprocessingCanvas" xmlns:cx="http://schemas.microsoft.com/office/drawing/2014/chartex" xmlns:cx1="http://schemas.microsoft.com/office/drawing/2015/9/8/chartex" xmlns:cx2="http://schemas.microsoft.com/office/drawing/2015/10/21/chartex" xmlns:cx3="http://schemas.microsoft.com/office/drawing/2016/5/9/chartex" xmlns:cx4="http://schemas.microsoft.com/office/drawing/2016/5/10/chartex" xmlns:cx5="http://schemas.microsoft.com/office/drawing/2016/5/11/chartex" xmlns:cx6="http://schemas.microsoft.com/office/drawing/2016/5/12/chartex" xmlns:cx7="http://schemas.microsoft.com/office/drawing/2016/5/13/chartex" xmlns:cx8="http://schemas.microsoft.com/office/drawing/2016/5/14/chartex" xmlns:mc="http://schemas.openxmlformats.org/markup-compatibility/2006" xmlns:aink="http://schemas.microsoft.com/office/drawing/2016/ink" xmlns:am3d="http://schemas.microsoft.com/office/drawing/2017/model3d" xmlns:o="urn:schemas-microsoft-com:office:office" xmlns:oel="http://schemas.microsoft.com/office/2019/extlst" xmlns:r="http://schemas.openxmlformats.org/officeDocument/2006/relationships" xmlns:m="http://schemas.openxmlformats.org/officeDocument/2006/math" xmlns:v="urn:schemas-microsoft-com:vml" xmlns:wp14="http://schemas.microsoft.com/office/word/2010/wordprocessingDrawing" xmlns:wp="http://schemas.openxmlformats.org/drawingml/2006/wordprocessingDrawing" xmlns:w10="urn:schemas-microsoft-com:office:word" xmlns:w="http://schemas.openxmlformats.org/wordprocessingml/2006/main" xmlns:w14="http://schemas.microsoft.com/office/word/2010/wordml" xmlns:w15="http://schemas.microsoft.com/office/word/2012/wordml" xmlns:w16cex="http://schemas.microsoft.com/office/word/2018/wordml/cex" xmlns:w16cid="http://schemas.microsoft.com/office/word/2016/wordml/cid" xmlns:w16="http://schemas.microsoft.com/office/word/2018/wordml" xmlns:w16du="http://schemas.microsoft.com/office/word/2023/wordml/word16du" xmlns:w16sdtdh="http://schemas.microsoft.com/office/word/2020/wordml/sdtdatahash" xmlns:w16sdtfl="http://schemas.microsoft.com/office/word/2024/wordml/sdtformatlock" xmlns:w16se="http://schemas.microsoft.com/office/word/2015/wordml/symex" xmlns:wpg="http://schemas.microsoft.com/office/word/2010/wordprocessingGroup" xmlns:wpi="http://schemas.microsoft.com/office/word/2010/wordprocessingInk" xmlns:wne="http://schemas.microsoft.com/office/word/2006/wordml" xmlns:wps="http://schemas.microsoft.com/office/word/2010/wordprocessingShape" mc:Ignorable="w14 w15 w16se w16cid w16 w16cex w16sdtdh w16sdtfl w16du wp14">
+<w:document xmlns:wpc="http://schemas.microsoft.com/office/word/2010/wordprocessingCanvas" xmlns:cx="http://schemas.microsoft.com/office/drawing/2014/chartex" xmlns:cx1="http://schemas.microsoft.com/office/drawing/2015/9/8/chartex" xmlns:cx2="http://schemas.microsoft.com/office/drawing/2015/10/21/chartex" xmlns:cx3="http://schemas.microsoft.com/office/drawing/2016/5/9/chartex" xmlns:cx4="http://schemas.microsoft.com/office/drawing/2016/5/10/chartex" xmlns:cx5="http://schemas.microsoft.com/office/drawing/2016/5/11/chartex" xmlns:cx6="http://schemas.microsoft.com/office/drawing/2016/5/12/chartex" xmlns:cx7="http://schemas.microsoft.com/office/drawing/2016/5/13/chartex" xmlns:cx8="http://schemas.microsoft.com/office/drawing/2016/5/14/chartex" xmlns:mc="http://schemas.openxmlformats.org/markup-compatibility/2006" xmlns:aink="http://schemas.microsoft.com/office/drawing/2016/ink" xmlns:am3d="http://schemas.microsoft.com/office/drawing/2017/model3d" xmlns:o="urn:schemas-microsoft-com:office:office" xmlns:oel="http://schemas.microsoft.com/office/2019/extlst" xmlns:r="http://schemas.openxmlformats.org/officeDocument/2006/relationships" xmlns:m="http://schemas.openxmlformats.org/officeDocument/2006/math" xmlns:v="urn:schemas-microsoft-com:vml" xmlns:wp14="http://schemas.microsoft.com/office/word/2010/wordprocessingDrawing" xmlns:wp="http://schemas.openxmlformats.org/drawingml/2006/wordprocessingDrawing" xmlns:w10="urn:schemas-microsoft-com:office:word" xmlns:w="http://schemas.openxmlformats.org/wordprocessingml/2006/main" xmlns:w14="http://schemas.microsoft.com/office/word/2010/wordml" xmlns:w15="http://schemas.microsoft.com/office/word/2012/wordml" xmlns:w16cex="http://schemas.microsoft.com/office/word/2018/wordml/cex" xmlns:w16cid="http://schemas.microsoft.com/office/word/2016/wordml/cid" xmlns:w16="http://schemas.microsoft.com/office/word/2018/wordml" xmlns:w16sdtdh="http://schemas.microsoft.com/office/word/2020/wordml/sdtdatahash" xmlns:w16se="http://schemas.microsoft.com/office/word/2015/wordml/symex" xmlns:wpg="http://schemas.microsoft.com/office/word/2010/wordprocessingGroup" xmlns:wpi="http://schemas.microsoft.com/office/word/2010/wordprocessingInk" xmlns:wne="http://schemas.microsoft.com/office/word/2006/wordml" xmlns:wps="http://schemas.microsoft.com/office/word/2010/wordprocessingShape" mc:Ignorable="w14 w15 w16se w16cid w16 w16cex w16sdtdh wp14">
   <w:body>
     <w:p>
       <w:pPr>
@@ -31,12 +31,48 @@
           <w:sz w:val="20"/>
           <w:szCs w:val="16"/>
         </w:rPr>
-        <w:t>{bulan} {tahun}</w:t>
+        <w:t>{</w:t>
+      </w:r>
+      <w:proofErr w:type="spellStart"/>
+      <w:r>
+        <w:rPr>
+          <w:rFonts w:ascii="Swis721 Lt BT" w:hAnsi="Swis721 Lt BT"/>
+          <w:sz w:val="20"/>
+          <w:szCs w:val="16"/>
+        </w:rPr>
+        <w:t>bulan</w:t>
+      </w:r>
+      <w:proofErr w:type="spellEnd"/>
+      <w:r>
+        <w:rPr>
+          <w:rFonts w:ascii="Swis721 Lt BT" w:hAnsi="Swis721 Lt BT"/>
+          <w:sz w:val="20"/>
+          <w:szCs w:val="16"/>
+        </w:rPr>
+        <w:t>} {</w:t>
+      </w:r>
+      <w:proofErr w:type="spellStart"/>
+      <w:r>
+        <w:rPr>
+          <w:rFonts w:ascii="Swis721 Lt BT" w:hAnsi="Swis721 Lt BT"/>
+          <w:sz w:val="20"/>
+          <w:szCs w:val="16"/>
+        </w:rPr>
+        <w:t>tahun</w:t>
+      </w:r>
+      <w:proofErr w:type="spellEnd"/>
+      <w:r>
+        <w:rPr>
+          <w:rFonts w:ascii="Swis721 Lt BT" w:hAnsi="Swis721 Lt BT"/>
+          <w:sz w:val="20"/>
+          <w:szCs w:val="16"/>
+        </w:rPr>
+        <w:t>}</w:t>
       </w:r>
     </w:p>
     <w:tbl>
       <w:tblPr>
-        <w:tblW w:w="13042" w:type="dxa"/>
+        <w:tblW w:w="13635" w:type="dxa"/>
         <w:tblInd w:w="-87" w:type="dxa"/>
         <w:tblLayout w:type="fixed"/>
         <w:tblCellMar>
@@ -49,11 +85,10 @@
         <w:gridCol w:w="420"/>
         <w:gridCol w:w="2699"/>
         <w:gridCol w:w="2835"/>
-        <w:gridCol w:w="992"/>
+        <w:gridCol w:w="1218"/>
         <w:gridCol w:w="1134"/>
         <w:gridCol w:w="1276"/>
-        <w:gridCol w:w="1276"/>
-        <w:gridCol w:w="2410"/>
+        <w:gridCol w:w="4053"/>
       </w:tblGrid>
       <w:tr>
         <w:trPr>
@@ -167,6 +202,7 @@
                 <w:szCs w:val="20"/>
               </w:rPr>
             </w:pPr>
+            <w:proofErr w:type="spellStart"/>
             <w:r>
               <w:rPr>
                 <w:rFonts w:ascii="Swis721 Lt BT" w:hAnsi="Swis721 Lt BT"/>
@@ -175,13 +211,36 @@
                 <w:sz w:val="20"/>
                 <w:szCs w:val="20"/>
               </w:rPr>
-              <w:t>Asal Universitas/Sekolah</w:t>
+              <w:t>Asal</w:t>
             </w:r>
+            <w:proofErr w:type="spellEnd"/>
+            <w:r>
+              <w:rPr>
+                <w:rFonts w:ascii="Swis721 Lt BT" w:hAnsi="Swis721 Lt BT"/>
+                <w:b/>
+                <w:bCs/>
+                <w:sz w:val="20"/>
+                <w:szCs w:val="20"/>
+              </w:rPr>
+              <w:t xml:space="preserve"> Universitas/</w:t>
+            </w:r>
+            <w:proofErr w:type="spellStart"/>
+            <w:r>
+              <w:rPr>
+                <w:rFonts w:ascii="Swis721 Lt BT" w:hAnsi="Swis721 Lt BT"/>
+                <w:b/>
+                <w:bCs/>
+                <w:sz w:val="20"/>
+                <w:szCs w:val="20"/>
+              </w:rPr>
+              <w:t>Sekolah</w:t>
+            </w:r>
+            <w:proofErr w:type="spellEnd"/>
           </w:p>
         </w:tc>
         <w:tc>
           <w:tcPr>
-            <w:tcW w:w="992" w:type="dxa"/>
+            <w:tcW w:w="1218" w:type="dxa"/>
             <w:vMerge w:val="restart"/>
             <w:tcBorders>
               <w:top w:val="single" w:sz="2" w:space="0" w:color="000000"/>
@@ -215,8 +274,20 @@
                 <w:sz w:val="20"/>
                 <w:szCs w:val="20"/>
               </w:rPr>
-              <w:t>Hari Kehadiran</w:t>
+              <w:t xml:space="preserve">Hari </w:t>
             </w:r>
+            <w:proofErr w:type="spellStart"/>
+            <w:r>
+              <w:rPr>
+                <w:rFonts w:ascii="Swis721 Lt BT" w:hAnsi="Swis721 Lt BT" w:cs="Swis721 Lt BT"/>
+                <w:b/>
+                <w:bCs/>
+                <w:sz w:val="20"/>
+                <w:szCs w:val="20"/>
+              </w:rPr>
+              <w:t>Kehadiran</w:t>
+            </w:r>
+            <w:proofErr w:type="spellEnd"/>
           </w:p>
         </w:tc>
         <w:tc>
@@ -283,6 +354,7 @@
                 <w:szCs w:val="20"/>
               </w:rPr>
             </w:pPr>
+            <w:proofErr w:type="spellStart"/>
             <w:r>
               <w:rPr>
                 <w:rFonts w:ascii="Swis721 Lt BT" w:hAnsi="Swis721 Lt BT" w:cs="Swis721 Lt BT"/>
@@ -291,18 +363,27 @@
                 <w:sz w:val="20"/>
                 <w:szCs w:val="20"/>
               </w:rPr>
-              <w:t>Jumlah Uang Saku</w:t>
+              <w:t>Jumlah</w:t>
+            </w:r>
+            <w:proofErr w:type="spellEnd"/>
+            <w:r>
+              <w:rPr>
+                <w:rFonts w:ascii="Swis721 Lt BT" w:hAnsi="Swis721 Lt BT" w:cs="Swis721 Lt BT"/>
+                <w:b/>
+                <w:bCs/>
+                <w:sz w:val="20"/>
+                <w:szCs w:val="20"/>
+              </w:rPr>
+              <w:t xml:space="preserve"> Uang Saku</w:t>
             </w:r>
           </w:p>
         </w:tc>
         <w:tc>
           <w:tcPr>
-            <w:tcW w:w="3686" w:type="dxa"/>
-            <w:gridSpan w:val="2"/>
+            <w:tcW w:w="4053" w:type="dxa"/>
             <w:tcBorders>
               <w:top w:val="single" w:sz="2" w:space="0" w:color="000000"/>
               <w:left w:val="single" w:sz="2" w:space="0" w:color="000000"/>
-              <w:bottom w:val="single" w:sz="2" w:space="0" w:color="000000"/>
               <w:right w:val="single" w:sz="2" w:space="0" w:color="000000"/>
             </w:tcBorders>
           </w:tcPr>
@@ -319,6 +400,7 @@
                 <w:szCs w:val="20"/>
               </w:rPr>
             </w:pPr>
+            <w:proofErr w:type="spellStart"/>
             <w:r>
               <w:rPr>
                 <w:rFonts w:ascii="Swis721 Lt BT" w:hAnsi="Swis721 Lt BT" w:cs="Swis721 Lt BT"/>
@@ -327,7 +409,40 @@
                 <w:sz w:val="20"/>
                 <w:szCs w:val="20"/>
               </w:rPr>
-              <w:t>Nomor Rekening Tabungan</w:t>
+              <w:t>Nomor</w:t>
+            </w:r>
+            <w:proofErr w:type="spellEnd"/>
+            <w:r>
+              <w:rPr>
+                <w:rFonts w:ascii="Swis721 Lt BT" w:hAnsi="Swis721 Lt BT" w:cs="Swis721 Lt BT"/>
+                <w:b/>
+                <w:bCs/>
+                <w:sz w:val="20"/>
+                <w:szCs w:val="20"/>
+              </w:rPr>
+              <w:t xml:space="preserve"> </w:t>
+            </w:r>
+            <w:proofErr w:type="spellStart"/>
+            <w:r>
+              <w:rPr>
+                <w:rFonts w:ascii="Swis721 Lt BT" w:hAnsi="Swis721 Lt BT" w:cs="Swis721 Lt BT"/>
+                <w:b/>
+                <w:bCs/>
+                <w:sz w:val="20"/>
+                <w:szCs w:val="20"/>
+              </w:rPr>
+              <w:t>Rekening</w:t>
+            </w:r>
+            <w:proofErr w:type="spellEnd"/>
+            <w:r>
+              <w:rPr>
+                <w:rFonts w:ascii="Swis721 Lt BT" w:hAnsi="Swis721 Lt BT" w:cs="Swis721 Lt BT"/>
+                <w:b/>
+                <w:bCs/>
+                <w:sz w:val="20"/>
+                <w:szCs w:val="20"/>
+              </w:rPr>
+              <w:t xml:space="preserve"> Tabungan</w:t>
             </w:r>
           </w:p>
         </w:tc>
@@ -428,7 +543,7 @@
         </w:tc>
         <w:tc>
           <w:tcPr>
-            <w:tcW w:w="992" w:type="dxa"/>
+            <w:tcW w:w="1218" w:type="dxa"/>
             <w:vMerge/>
             <w:tcBorders>
               <w:left w:val="single" w:sz="2" w:space="0" w:color="000000"/>
@@ -514,9 +629,8 @@
         </w:tc>
         <w:tc>
           <w:tcPr>
-            <w:tcW w:w="1276" w:type="dxa"/>
+            <w:tcW w:w="4053" w:type="dxa"/>
             <w:tcBorders>
-              <w:top w:val="single" w:sz="2" w:space="0" w:color="000000"/>
               <w:left w:val="single" w:sz="2" w:space="0" w:color="000000"/>
               <w:bottom w:val="single" w:sz="2" w:space="0" w:color="000000"/>
               <w:right w:val="single" w:sz="2" w:space="0" w:color="000000"/>
@@ -535,51 +649,6 @@
                 <w:szCs w:val="20"/>
               </w:rPr>
             </w:pPr>
-            <w:r>
-              <w:rPr>
-                <w:rFonts w:ascii="Swis721 Lt BT" w:hAnsi="Swis721 Lt BT" w:cs="Swis721 Lt BT"/>
-                <w:b/>
-                <w:bCs/>
-                <w:sz w:val="20"/>
-                <w:szCs w:val="20"/>
-              </w:rPr>
-              <w:t>Kode Cabang</w:t>
-            </w:r>
-          </w:p>
-        </w:tc>
-        <w:tc>
-          <w:tcPr>
-            <w:tcW w:w="2410" w:type="dxa"/>
-            <w:tcBorders>
-              <w:top w:val="single" w:sz="2" w:space="0" w:color="000000"/>
-              <w:left w:val="single" w:sz="2" w:space="0" w:color="000000"/>
-              <w:bottom w:val="single" w:sz="2" w:space="0" w:color="000000"/>
-              <w:right w:val="single" w:sz="2" w:space="0" w:color="000000"/>
-            </w:tcBorders>
-          </w:tcPr>
-          <w:p>
-            <w:pPr>
-              <w:pStyle w:val="TableContents"/>
-              <w:snapToGrid w:val="0"/>
-              <w:jc w:val="center"/>
-              <w:rPr>
-                <w:rFonts w:ascii="Swis721 Lt BT" w:hAnsi="Swis721 Lt BT" w:cs="Swis721 Lt BT"/>
-                <w:b/>
-                <w:bCs/>
-                <w:sz w:val="20"/>
-                <w:szCs w:val="20"/>
-              </w:rPr>
-            </w:pPr>
-            <w:r>
-              <w:rPr>
-                <w:rFonts w:ascii="Swis721 Lt BT" w:hAnsi="Swis721 Lt BT" w:cs="Swis721 Lt BT"/>
-                <w:b/>
-                <w:bCs/>
-                <w:sz w:val="20"/>
-                <w:szCs w:val="20"/>
-              </w:rPr>
-              <w:t>Kode Jenis Tabungan &amp; Nomor Rekening Tabungan</w:t>
-            </w:r>
           </w:p>
         </w:tc>
       </w:tr>
@@ -608,7 +677,7 @@
     </w:p>
     <w:tbl>
       <w:tblPr>
-        <w:tblW w:w="13042" w:type="dxa"/>
+        <w:tblW w:w="13635" w:type="dxa"/>
         <w:tblInd w:w="-87" w:type="dxa"/>
         <w:tblLayout w:type="fixed"/>
         <w:tblCellMar>
@@ -621,11 +690,10 @@
         <w:gridCol w:w="420"/>
         <w:gridCol w:w="2699"/>
         <w:gridCol w:w="2835"/>
-        <w:gridCol w:w="992"/>
+        <w:gridCol w:w="1218"/>
         <w:gridCol w:w="1134"/>
         <w:gridCol w:w="1276"/>
-        <w:gridCol w:w="1276"/>
-        <w:gridCol w:w="2410"/>
+        <w:gridCol w:w="4053"/>
       </w:tblGrid>
       <w:tr>
         <w:trPr>
@@ -712,7 +780,25 @@
                 <w:sz w:val="20"/>
                 <w:szCs w:val="20"/>
               </w:rPr>
-              <w:t>{nama}</w:t>
+              <w:t>{</w:t>
+            </w:r>
+            <w:proofErr w:type="spellStart"/>
+            <w:r>
+              <w:rPr>
+                <w:rFonts w:ascii="Swis721 Lt BT" w:hAnsi="Swis721 Lt BT" w:cs="Swis721 Lt BT"/>
+                <w:sz w:val="20"/>
+                <w:szCs w:val="20"/>
+              </w:rPr>
+              <w:t>nama</w:t>
+            </w:r>
+            <w:proofErr w:type="spellEnd"/>
+            <w:r>
+              <w:rPr>
+                <w:rFonts w:ascii="Swis721 Lt BT" w:hAnsi="Swis721 Lt BT" w:cs="Swis721 Lt BT"/>
+                <w:sz w:val="20"/>
+                <w:szCs w:val="20"/>
+              </w:rPr>
+              <w:t>}</w:t>
             </w:r>
           </w:p>
         </w:tc>
@@ -752,6 +838,7 @@
               </w:rPr>
               <w:t>{</w:t>
             </w:r>
+            <w:proofErr w:type="spellStart"/>
             <w:r>
               <w:rPr>
                 <w:rFonts w:ascii="Swis721 Lt BT" w:hAnsi="Swis721 Lt BT" w:cs="Swis721 Lt BT"/>
@@ -762,6 +849,7 @@
               </w:rPr>
               <w:t>institusi</w:t>
             </w:r>
+            <w:proofErr w:type="spellEnd"/>
             <w:r>
               <w:rPr>
                 <w:rFonts w:ascii="Swis721 Lt BT" w:hAnsi="Swis721 Lt BT" w:cs="Swis721 Lt BT"/>
@@ -775,7 +863,7 @@
         </w:tc>
         <w:tc>
           <w:tcPr>
-            <w:tcW w:w="992" w:type="dxa"/>
+            <w:tcW w:w="1218" w:type="dxa"/>
             <w:tcBorders>
               <w:left w:val="single" w:sz="2" w:space="0" w:color="000000"/>
               <w:bottom w:val="single" w:sz="2" w:space="0" w:color="000000"/>
@@ -801,7 +889,27 @@
                 <w:sz w:val="20"/>
                 <w:szCs w:val="20"/>
               </w:rPr>
-              <w:t>{hadir}</w:t>
+              <w:t>{</w:t>
+            </w:r>
+            <w:proofErr w:type="spellStart"/>
+            <w:r>
+              <w:rPr>
+                <w:rFonts w:ascii="Swis721 Lt BT" w:hAnsi="Swis721 Lt BT" w:cs="Swis721 Lt BT"/>
+                <w:color w:val="000000"/>
+                <w:sz w:val="20"/>
+                <w:szCs w:val="20"/>
+              </w:rPr>
+              <w:t>hadir</w:t>
+            </w:r>
+            <w:proofErr w:type="spellEnd"/>
+            <w:r>
+              <w:rPr>
+                <w:rFonts w:ascii="Swis721 Lt BT" w:hAnsi="Swis721 Lt BT" w:cs="Swis721 Lt BT"/>
+                <w:color w:val="000000"/>
+                <w:sz w:val="20"/>
+                <w:szCs w:val="20"/>
+              </w:rPr>
+              <w:t>}</w:t>
             </w:r>
           </w:p>
         </w:tc>
@@ -872,6 +980,7 @@
               </w:rPr>
               <w:t>{</w:t>
             </w:r>
+            <w:proofErr w:type="spellStart"/>
             <w:r>
               <w:rPr>
                 <w:rFonts w:ascii="Swis721 Lt BT" w:hAnsi="Swis721 Lt BT" w:cs="Swis721 Lt BT"/>
@@ -881,6 +990,7 @@
               </w:rPr>
               <w:t>jumlah</w:t>
             </w:r>
+            <w:proofErr w:type="spellEnd"/>
             <w:r>
               <w:rPr>
                 <w:rFonts w:ascii="Swis721 Lt BT" w:hAnsi="Swis721 Lt BT" w:cs="Swis721 Lt BT"/>
@@ -894,10 +1004,11 @@
         </w:tc>
         <w:tc>
           <w:tcPr>
-            <w:tcW w:w="1276" w:type="dxa"/>
+            <w:tcW w:w="4053" w:type="dxa"/>
             <w:tcBorders>
               <w:left w:val="single" w:sz="2" w:space="0" w:color="000000"/>
               <w:bottom w:val="single" w:sz="2" w:space="0" w:color="000000"/>
+              <w:right w:val="single" w:sz="2" w:space="0" w:color="000000"/>
             </w:tcBorders>
           </w:tcPr>
           <w:p>
@@ -917,43 +1028,25 @@
                 <w:sz w:val="20"/>
                 <w:szCs w:val="20"/>
               </w:rPr>
-              <w:t>{kode_cb}</w:t>
+              <w:t>{</w:t>
             </w:r>
-          </w:p>
-        </w:tc>
-        <w:tc>
-          <w:tcPr>
-            <w:tcW w:w="2410" w:type="dxa"/>
-            <w:tcBorders>
-              <w:left w:val="single" w:sz="2" w:space="0" w:color="000000"/>
-              <w:bottom w:val="single" w:sz="2" w:space="0" w:color="000000"/>
-              <w:right w:val="single" w:sz="2" w:space="0" w:color="000000"/>
-            </w:tcBorders>
-            <w:tcMar>
-              <w:top w:w="55" w:type="dxa"/>
-              <w:left w:w="55" w:type="dxa"/>
-              <w:bottom w:w="55" w:type="dxa"/>
-              <w:right w:w="55" w:type="dxa"/>
-            </w:tcMar>
-          </w:tcPr>
-          <w:p>
-            <w:pPr>
-              <w:pStyle w:val="TableContents"/>
-              <w:snapToGrid w:val="0"/>
-              <w:jc w:val="center"/>
-              <w:rPr>
-                <w:rFonts w:ascii="Swis721 Lt BT" w:hAnsi="Swis721 Lt BT" w:cs="Swis721 Lt BT"/>
-                <w:sz w:val="20"/>
-                <w:szCs w:val="20"/>
-              </w:rPr>
-            </w:pPr>
+            <w:proofErr w:type="spellStart"/>
             <w:r>
               <w:rPr>
                 <w:rFonts w:ascii="Swis721 Lt BT" w:hAnsi="Swis721 Lt BT" w:cs="Swis721 Lt BT"/>
                 <w:sz w:val="20"/>
                 <w:szCs w:val="20"/>
               </w:rPr>
-              <w:t>{rekening}</w:t>
+              <w:t>rekening</w:t>
+            </w:r>
+            <w:proofErr w:type="spellEnd"/>
+            <w:r>
+              <w:rPr>
+                <w:rFonts w:ascii="Swis721 Lt BT" w:hAnsi="Swis721 Lt BT" w:cs="Swis721 Lt BT"/>
+                <w:sz w:val="20"/>
+                <w:szCs w:val="20"/>
+              </w:rPr>
+              <w:t>}</w:t>
             </w:r>
           </w:p>
         </w:tc>
@@ -983,7 +1076,7 @@
     </w:p>
     <w:tbl>
       <w:tblPr>
-        <w:tblW w:w="13042" w:type="dxa"/>
+        <w:tblW w:w="13635" w:type="dxa"/>
         <w:tblInd w:w="-87" w:type="dxa"/>
         <w:tblLayout w:type="fixed"/>
         <w:tblCellMar>
@@ -995,11 +1088,10 @@
       <w:tblGrid>
         <w:gridCol w:w="420"/>
         <w:gridCol w:w="5534"/>
-        <w:gridCol w:w="992"/>
+        <w:gridCol w:w="1218"/>
         <w:gridCol w:w="1134"/>
         <w:gridCol w:w="1276"/>
-        <w:gridCol w:w="1276"/>
-        <w:gridCol w:w="2410"/>
+        <w:gridCol w:w="4053"/>
       </w:tblGrid>
       <w:tr>
         <w:trPr>
@@ -1075,7 +1167,7 @@
         </w:tc>
         <w:tc>
           <w:tcPr>
-            <w:tcW w:w="992" w:type="dxa"/>
+            <w:tcW w:w="1218" w:type="dxa"/>
             <w:tcBorders>
               <w:left w:val="single" w:sz="2" w:space="0" w:color="000000"/>
               <w:bottom w:val="single" w:sz="2" w:space="0" w:color="000000"/>
@@ -1176,39 +1268,12 @@
         </w:tc>
         <w:tc>
           <w:tcPr>
-            <w:tcW w:w="1276" w:type="dxa"/>
-            <w:tcBorders>
-              <w:left w:val="single" w:sz="2" w:space="0" w:color="000000"/>
-              <w:bottom w:val="single" w:sz="2" w:space="0" w:color="000000"/>
-            </w:tcBorders>
-          </w:tcPr>
-          <w:p>
-            <w:pPr>
-              <w:pStyle w:val="TableContents"/>
-              <w:snapToGrid w:val="0"/>
-              <w:jc w:val="center"/>
-              <w:rPr>
-                <w:rFonts w:ascii="Swis721 Lt BT" w:hAnsi="Swis721 Lt BT" w:cs="Swis721 Lt BT"/>
-                <w:sz w:val="20"/>
-                <w:szCs w:val="20"/>
-              </w:rPr>
-            </w:pPr>
-          </w:p>
-        </w:tc>
-        <w:tc>
-          <w:tcPr>
-            <w:tcW w:w="2410" w:type="dxa"/>
+            <w:tcW w:w="4053" w:type="dxa"/>
             <w:tcBorders>
               <w:left w:val="single" w:sz="2" w:space="0" w:color="000000"/>
               <w:bottom w:val="single" w:sz="2" w:space="0" w:color="000000"/>
               <w:right w:val="single" w:sz="2" w:space="0" w:color="000000"/>
             </w:tcBorders>
-            <w:tcMar>
-              <w:top w:w="55" w:type="dxa"/>
-              <w:left w:w="55" w:type="dxa"/>
-              <w:bottom w:w="55" w:type="dxa"/>
-              <w:right w:w="55" w:type="dxa"/>
-            </w:tcMar>
           </w:tcPr>
           <w:p>
             <w:pPr>
@@ -1278,16 +1343,16 @@
         <mc:AlternateContent>
           <mc:Choice Requires="wps">
             <w:drawing>
-              <wp:anchor distT="0" distB="0" distL="114300" distR="114300" simplePos="0" relativeHeight="251659264" behindDoc="0" locked="0" layoutInCell="1" allowOverlap="1" wp14:anchorId="58078AE6" wp14:editId="72DA7BFC">
+              <wp:anchor distT="0" distB="0" distL="114300" distR="114300" simplePos="0" relativeHeight="251659264" behindDoc="0" locked="0" layoutInCell="1" allowOverlap="1" wp14:anchorId="58078AE6" wp14:editId="7BC1A11E">
                 <wp:simplePos x="0" y="0"/>
                 <wp:positionH relativeFrom="column">
-                  <wp:posOffset>5989320</wp:posOffset>
+                  <wp:posOffset>5988050</wp:posOffset>
                 </wp:positionH>
                 <wp:positionV relativeFrom="paragraph">
-                  <wp:posOffset>1379220</wp:posOffset>
+                  <wp:posOffset>1382395</wp:posOffset>
                 </wp:positionV>
-                <wp:extent cx="1733106" cy="1353100"/>
-                <wp:effectExtent l="0" t="0" r="19685" b="19050"/>
+                <wp:extent cx="1733106" cy="1435100"/>
+                <wp:effectExtent l="0" t="0" r="635" b="0"/>
                 <wp:wrapNone/>
                 <wp:docPr id="1" name="Text Box 1"/>
                 <wp:cNvGraphicFramePr/>
@@ -1298,7 +1363,7 @@
                       <wps:spPr>
                         <a:xfrm>
                           <a:off x="0" y="0"/>
-                          <a:ext cx="1733106" cy="1353100"/>
+                          <a:ext cx="1733106" cy="1435100"/>
                         </a:xfrm>
                         <a:prstGeom prst="rect">
                           <a:avLst/>
@@ -1307,9 +1372,7 @@
                           <a:schemeClr val="lt1"/>
                         </a:solidFill>
                         <a:ln w="6350">
-                          <a:solidFill>
-                            <a:prstClr val="black"/>
-                          </a:solidFill>
+                          <a:noFill/>
                         </a:ln>
                       </wps:spPr>
                       <wps:txbx>
@@ -1326,7 +1389,35 @@
                               <w:rPr>
                                 <w:rFonts w:ascii="Swis721 Lt BT" w:hAnsi="Swis721 Lt BT"/>
                               </w:rPr>
-                              <w:t>{tempat}, {tanggal}</w:t>
+                              <w:t>{</w:t>
+                            </w:r>
+                            <w:proofErr w:type="spellStart"/>
+                            <w:r>
+                              <w:rPr>
+                                <w:rFonts w:ascii="Swis721 Lt BT" w:hAnsi="Swis721 Lt BT"/>
+                              </w:rPr>
+                              <w:t>tempat</w:t>
+                            </w:r>
+                            <w:proofErr w:type="spellEnd"/>
+                            <w:r>
+                              <w:rPr>
+                                <w:rFonts w:ascii="Swis721 Lt BT" w:hAnsi="Swis721 Lt BT"/>
+                              </w:rPr>
+                              <w:t>}, {</w:t>
+                            </w:r>
+                            <w:proofErr w:type="spellStart"/>
+                            <w:r>
+                              <w:rPr>
+                                <w:rFonts w:ascii="Swis721 Lt BT" w:hAnsi="Swis721 Lt BT"/>
+                              </w:rPr>
+                              <w:t>tanggal</w:t>
+                            </w:r>
+                            <w:proofErr w:type="spellEnd"/>
+                            <w:r>
+                              <w:rPr>
+                                <w:rFonts w:ascii="Swis721 Lt BT" w:hAnsi="Swis721 Lt BT"/>
+                              </w:rPr>
+                              <w:t>}</w:t>
                             </w:r>
                           </w:p>
                           <w:p>
@@ -1379,7 +1470,23 @@
                                 <w:rFonts w:ascii="Swis721 Lt BT" w:hAnsi="Swis721 Lt BT"/>
                                 <w:u w:val="single"/>
                               </w:rPr>
-                              <w:t>{nama_pimpinan}</w:t>
+                              <w:t>{</w:t>
+                            </w:r>
+                            <w:proofErr w:type="spellStart"/>
+                            <w:r>
+                              <w:rPr>
+                                <w:rFonts w:ascii="Swis721 Lt BT" w:hAnsi="Swis721 Lt BT"/>
+                                <w:u w:val="single"/>
+                              </w:rPr>
+                              <w:t>nama_pimpinan</w:t>
+                            </w:r>
+                            <w:proofErr w:type="spellEnd"/>
+                            <w:r>
+                              <w:rPr>
+                                <w:rFonts w:ascii="Swis721 Lt BT" w:hAnsi="Swis721 Lt BT"/>
+                                <w:u w:val="single"/>
+                              </w:rPr>
+                              <w:t>}</w:t>
                             </w:r>
                           </w:p>
                           <w:p>
@@ -1394,7 +1501,21 @@
                               <w:rPr>
                                 <w:rFonts w:ascii="Swis721 Lt BT" w:hAnsi="Swis721 Lt BT"/>
                               </w:rPr>
-                              <w:t>{jabatan}</w:t>
+                              <w:t>{</w:t>
+                            </w:r>
+                            <w:proofErr w:type="spellStart"/>
+                            <w:r>
+                              <w:rPr>
+                                <w:rFonts w:ascii="Swis721 Lt BT" w:hAnsi="Swis721 Lt BT"/>
+                              </w:rPr>
+                              <w:t>jabatan</w:t>
+                            </w:r>
+                            <w:proofErr w:type="spellEnd"/>
+                            <w:r>
+                              <w:rPr>
+                                <w:rFonts w:ascii="Swis721 Lt BT" w:hAnsi="Swis721 Lt BT"/>
+                              </w:rPr>
+                              <w:t>}</w:t>
                             </w:r>
                           </w:p>
                           <w:p>
@@ -1443,7 +1564,7 @@
                 <v:stroke joinstyle="miter"/>
                 <v:path gradientshapeok="t" o:connecttype="rect"/>
               </v:shapetype>
-              <v:shape id="Text Box 1" o:spid="_x0000_s1026" type="#_x0000_t202" style="position:absolute;left:0;text-align:left;margin-left:471.6pt;margin-top:108.6pt;width:136.45pt;height:106.55pt;z-index:251659264;visibility:visible;mso-wrap-style:square;mso-width-percent:0;mso-height-percent:0;mso-wrap-distance-left:9pt;mso-wrap-distance-top:0;mso-wrap-distance-right:9pt;mso-wrap-distance-bottom:0;mso-position-horizontal:absolute;mso-position-horizontal-relative:text;mso-position-vertical:absolute;mso-position-vertical-relative:text;mso-width-percent:0;mso-height-percent:0;mso-width-relative:margin;mso-height-relative:margin;v-text-anchor:top" o:gfxdata="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" fillcolor="white [3201]" strokeweight=".5pt">
+              <v:shape id="Text Box 1" o:spid="_x0000_s1026" type="#_x0000_t202" style="position:absolute;left:0;text-align:left;margin-left:471.5pt;margin-top:108.85pt;width:136.45pt;height:113pt;z-index:251659264;visibility:visible;mso-wrap-style:square;mso-width-percent:0;mso-height-percent:0;mso-wrap-distance-left:9pt;mso-wrap-distance-top:0;mso-wrap-distance-right:9pt;mso-wrap-distance-bottom:0;mso-position-horizontal:absolute;mso-position-horizontal-relative:text;mso-position-vertical:absolute;mso-position-vertical-relative:text;mso-width-percent:0;mso-height-percent:0;mso-width-relative:margin;mso-height-relative:margin;v-text-anchor:top" o:gfxdata="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" fillcolor="white [3201]" stroked="f" strokeweight=".5pt">
                 <v:textbox>
                   <w:txbxContent>
                     <w:p>
@@ -1458,7 +1579,35 @@
                         <w:rPr>
                           <w:rFonts w:ascii="Swis721 Lt BT" w:hAnsi="Swis721 Lt BT"/>
                         </w:rPr>
-                        <w:t>{tempat}, {tanggal}</w:t>
+                        <w:t>{</w:t>
+                      </w:r>
+                      <w:proofErr w:type="spellStart"/>
+                      <w:r>
+                        <w:rPr>
+                          <w:rFonts w:ascii="Swis721 Lt BT" w:hAnsi="Swis721 Lt BT"/>
+                        </w:rPr>
+                        <w:t>tempat</w:t>
+                      </w:r>
+                      <w:proofErr w:type="spellEnd"/>
+                      <w:r>
+                        <w:rPr>
+                          <w:rFonts w:ascii="Swis721 Lt BT" w:hAnsi="Swis721 Lt BT"/>
+                        </w:rPr>
+                        <w:t>}, {</w:t>
+                      </w:r>
+                      <w:proofErr w:type="spellStart"/>
+                      <w:r>
+                        <w:rPr>
+                          <w:rFonts w:ascii="Swis721 Lt BT" w:hAnsi="Swis721 Lt BT"/>
+                        </w:rPr>
+                        <w:t>tanggal</w:t>
+                      </w:r>
+                      <w:proofErr w:type="spellEnd"/>
+                      <w:r>
+                        <w:rPr>
+                          <w:rFonts w:ascii="Swis721 Lt BT" w:hAnsi="Swis721 Lt BT"/>
+                        </w:rPr>
+                        <w:t>}</w:t>
                       </w:r>
                     </w:p>
                     <w:p>
@@ -1511,7 +1660,23 @@
                           <w:rFonts w:ascii="Swis721 Lt BT" w:hAnsi="Swis721 Lt BT"/>
                           <w:u w:val="single"/>
                         </w:rPr>
-                        <w:t>{nama_pimpinan}</w:t>
+                        <w:t>{</w:t>
+                      </w:r>
+                      <w:proofErr w:type="spellStart"/>
+                      <w:r>
+                        <w:rPr>
+                          <w:rFonts w:ascii="Swis721 Lt BT" w:hAnsi="Swis721 Lt BT"/>
+                          <w:u w:val="single"/>
+                        </w:rPr>
+                        <w:t>nama_pimpinan</w:t>
+                      </w:r>
+                      <w:proofErr w:type="spellEnd"/>
+                      <w:r>
+                        <w:rPr>
+                          <w:rFonts w:ascii="Swis721 Lt BT" w:hAnsi="Swis721 Lt BT"/>
+                          <w:u w:val="single"/>
+                        </w:rPr>
+                        <w:t>}</w:t>
                       </w:r>
                     </w:p>
                     <w:p>
@@ -1526,7 +1691,21 @@
                         <w:rPr>
                           <w:rFonts w:ascii="Swis721 Lt BT" w:hAnsi="Swis721 Lt BT"/>
                         </w:rPr>
-                        <w:t>{jabatan}</w:t>
+                        <w:t>{</w:t>
+                      </w:r>
+                      <w:proofErr w:type="spellStart"/>
+                      <w:r>
+                        <w:rPr>
+                          <w:rFonts w:ascii="Swis721 Lt BT" w:hAnsi="Swis721 Lt BT"/>
+                        </w:rPr>
+                        <w:t>jabatan</w:t>
+                      </w:r>
+                      <w:proofErr w:type="spellEnd"/>
+                      <w:r>
+                        <w:rPr>
+                          <w:rFonts w:ascii="Swis721 Lt BT" w:hAnsi="Swis721 Lt BT"/>
+                        </w:rPr>
+                        <w:t>}</w:t>
                       </w:r>
                     </w:p>
                     <w:p>
@@ -1568,7 +1747,7 @@
 </file>
 
 <file path=word/numbering.xml><?xml version="1.0" encoding="utf-8"?>
-<w:numbering xmlns:wpc="http://schemas.microsoft.com/office/word/2010/wordprocessingCanvas" xmlns:cx="http://schemas.microsoft.com/office/drawing/2014/chartex" xmlns:cx1="http://schemas.microsoft.com/office/drawing/2015/9/8/chartex" xmlns:cx2="http://schemas.microsoft.com/office/drawing/2015/10/21/chartex" xmlns:cx3="http://schemas.microsoft.com/office/drawing/2016/5/9/chartex" xmlns:cx4="http://schemas.microsoft.com/office/drawing/2016/5/10/chartex" xmlns:cx5="http://schemas.microsoft.com/office/drawing/2016/5/11/chartex" xmlns:cx6="http://schemas.microsoft.com/office/drawing/2016/5/12/chartex" xmlns:cx7="http://schemas.microsoft.com/office/drawing/2016/5/13/chartex" xmlns:cx8="http://schemas.microsoft.com/office/drawing/2016/5/14/chartex" xmlns:mc="http://schemas.openxmlformats.org/markup-compatibility/2006" xmlns:aink="http://schemas.microsoft.com/office/drawing/2016/ink" xmlns:am3d="http://schemas.microsoft.com/office/drawing/2017/model3d" xmlns:o="urn:schemas-microsoft-com:office:office" xmlns:oel="http://schemas.microsoft.com/office/2019/extlst" xmlns:r="http://schemas.openxmlformats.org/officeDocument/2006/relationships" xmlns:m="http://schemas.openxmlformats.org/officeDocument/2006/math" xmlns:v="urn:schemas-microsoft-com:vml" xmlns:wp14="http://schemas.microsoft.com/office/word/2010/wordprocessingDrawing" xmlns:wp="http://schemas.openxmlformats.org/drawingml/2006/wordprocessingDrawing" xmlns:w10="urn:schemas-microsoft-com:office:word" xmlns:w="http://schemas.openxmlformats.org/wordprocessingml/2006/main" xmlns:w14="http://schemas.microsoft.com/office/word/2010/wordml" xmlns:w15="http://schemas.microsoft.com/office/word/2012/wordml" xmlns:w16cex="http://schemas.microsoft.com/office/word/2018/wordml/cex" xmlns:w16cid="http://schemas.microsoft.com/office/word/2016/wordml/cid" xmlns:w16="http://schemas.microsoft.com/office/word/2018/wordml" xmlns:w16du="http://schemas.microsoft.com/office/word/2023/wordml/word16du" xmlns:w16sdtdh="http://schemas.microsoft.com/office/word/2020/wordml/sdtdatahash" xmlns:w16sdtfl="http://schemas.microsoft.com/office/word/2024/wordml/sdtformatlock" xmlns:w16se="http://schemas.microsoft.com/office/word/2015/wordml/symex" xmlns:wpg="http://schemas.microsoft.com/office/word/2010/wordprocessingGroup" xmlns:wpi="http://schemas.microsoft.com/office/word/2010/wordprocessingInk" xmlns:wne="http://schemas.microsoft.com/office/word/2006/wordml" xmlns:wps="http://schemas.microsoft.com/office/word/2010/wordprocessingShape" mc:Ignorable="w14 w15 w16se w16cid w16 w16cex w16sdtdh w16sdtfl w16du wp14">
+<w:numbering xmlns:wpc="http://schemas.microsoft.com/office/word/2010/wordprocessingCanvas" xmlns:cx="http://schemas.microsoft.com/office/drawing/2014/chartex" xmlns:cx1="http://schemas.microsoft.com/office/drawing/2015/9/8/chartex" xmlns:cx2="http://schemas.microsoft.com/office/drawing/2015/10/21/chartex" xmlns:cx3="http://schemas.microsoft.com/office/drawing/2016/5/9/chartex" xmlns:cx4="http://schemas.microsoft.com/office/drawing/2016/5/10/chartex" xmlns:cx5="http://schemas.microsoft.com/office/drawing/2016/5/11/chartex" xmlns:cx6="http://schemas.microsoft.com/office/drawing/2016/5/12/chartex" xmlns:cx7="http://schemas.microsoft.com/office/drawing/2016/5/13/chartex" xmlns:cx8="http://schemas.microsoft.com/office/drawing/2016/5/14/chartex" xmlns:mc="http://schemas.openxmlformats.org/markup-compatibility/2006" xmlns:aink="http://schemas.microsoft.com/office/drawing/2016/ink" xmlns:am3d="http://schemas.microsoft.com/office/drawing/2017/model3d" xmlns:o="urn:schemas-microsoft-com:office:office" xmlns:oel="http://schemas.microsoft.com/office/2019/extlst" xmlns:r="http://schemas.openxmlformats.org/officeDocument/2006/relationships" xmlns:m="http://schemas.openxmlformats.org/officeDocument/2006/math" xmlns:v="urn:schemas-microsoft-com:vml" xmlns:wp14="http://schemas.microsoft.com/office/word/2010/wordprocessingDrawing" xmlns:wp="http://schemas.openxmlformats.org/drawingml/2006/wordprocessingDrawing" xmlns:w10="urn:schemas-microsoft-com:office:word" xmlns:w="http://schemas.openxmlformats.org/wordprocessingml/2006/main" xmlns:w14="http://schemas.microsoft.com/office/word/2010/wordml" xmlns:w15="http://schemas.microsoft.com/office/word/2012/wordml" xmlns:w16cex="http://schemas.microsoft.com/office/word/2018/wordml/cex" xmlns:w16cid="http://schemas.microsoft.com/office/word/2016/wordml/cid" xmlns:w16="http://schemas.microsoft.com/office/word/2018/wordml" xmlns:w16sdtdh="http://schemas.microsoft.com/office/word/2020/wordml/sdtdatahash" xmlns:w16se="http://schemas.microsoft.com/office/word/2015/wordml/symex" xmlns:wpg="http://schemas.microsoft.com/office/word/2010/wordprocessingGroup" xmlns:wpi="http://schemas.microsoft.com/office/word/2010/wordprocessingInk" xmlns:wne="http://schemas.microsoft.com/office/word/2006/wordml" xmlns:wps="http://schemas.microsoft.com/office/word/2010/wordprocessingShape" mc:Ignorable="w14 w15 w16se w16cid w16 w16cex w16sdtdh wp14">
   <w:abstractNum w:abstractNumId="0" w15:restartNumberingAfterBreak="0">
     <w:nsid w:val="FFFFFF7C"/>
     <w:multiLevelType w:val="singleLevel"/>
@@ -1771,7 +1950,7 @@
 </file>
 
 <file path=word/styles.xml><?xml version="1.0" encoding="utf-8"?>
-<w:styles xmlns:mc="http://schemas.openxmlformats.org/markup-compatibility/2006" xmlns:r="http://schemas.openxmlformats.org/officeDocument/2006/relationships" xmlns:w="http://schemas.openxmlformats.org/wordprocessingml/2006/main" xmlns:w14="http://schemas.microsoft.com/office/word/2010/wordml" xmlns:w15="http://schemas.microsoft.com/office/word/2012/wordml" xmlns:w16cex="http://schemas.microsoft.com/office/word/2018/wordml/cex" xmlns:w16cid="http://schemas.microsoft.com/office/word/2016/wordml/cid" xmlns:w16="http://schemas.microsoft.com/office/word/2018/wordml" xmlns:w16du="http://schemas.microsoft.com/office/word/2023/wordml/word16du" xmlns:w16sdtdh="http://schemas.microsoft.com/office/word/2020/wordml/sdtdatahash" xmlns:w16sdtfl="http://schemas.microsoft.com/office/word/2024/wordml/sdtformatlock" xmlns:w16se="http://schemas.microsoft.com/office/word/2015/wordml/symex" mc:Ignorable="w14 w15 w16se w16cid w16 w16cex w16sdtdh w16sdtfl w16du">
+<w:styles xmlns:mc="http://schemas.openxmlformats.org/markup-compatibility/2006" xmlns:r="http://schemas.openxmlformats.org/officeDocument/2006/relationships" xmlns:w="http://schemas.openxmlformats.org/wordprocessingml/2006/main" xmlns:w14="http://schemas.microsoft.com/office/word/2010/wordml" xmlns:w15="http://schemas.microsoft.com/office/word/2012/wordml" xmlns:w16cex="http://schemas.microsoft.com/office/word/2018/wordml/cex" xmlns:w16cid="http://schemas.microsoft.com/office/word/2016/wordml/cid" xmlns:w16="http://schemas.microsoft.com/office/word/2018/wordml" xmlns:w16sdtdh="http://schemas.microsoft.com/office/word/2020/wordml/sdtdatahash" xmlns:w16se="http://schemas.microsoft.com/office/word/2015/wordml/symex" mc:Ignorable="w14 w15 w16se w16cid w16 w16cex w16sdtdh">
   <w:docDefaults>
     <w:rPrDefault>
       <w:rPr>

</xml_diff>